<commit_message>
Updating MDE Things (#137)
Co-authored-by: Meadows <meadows@Supports-MacBook-Air.local>
</commit_message>
<xml_diff>
--- a/docs/mde_docs/Lab Training Guide Rev 2.docx
+++ b/docs/mde_docs/Lab Training Guide Rev 2.docx
@@ -509,22 +509,64 @@
         <w:rPr>
           <w:b/>
         </w:rPr>
-        <w:t xml:space="preserve">Read </w:t>
+        <w:t>Read</w:t>
+      </w:r>
+      <w:r>
+        <w:rPr>
+          <w:b/>
+        </w:rPr>
+        <w:t xml:space="preserve"> the </w:t>
+      </w:r>
+      <w:r>
+        <w:rPr>
+          <w:b/>
+          <w:i/>
+        </w:rPr>
+        <w:t>Lab Polic</w:t>
+      </w:r>
+      <w:r>
+        <w:rPr>
+          <w:b/>
+          <w:i/>
+        </w:rPr>
+        <w:t>y</w:t>
+      </w:r>
+      <w:r>
+        <w:rPr>
+          <w:b/>
+        </w:rPr>
+        <w:t>, as outlined on the website</w:t>
       </w:r>
       <w:r>
         <w:rPr>
           <w:b/>
           <w:color w:val="5B9BD5" w:themeColor="accent5"/>
-          <w:u w:val="single"/>
-        </w:rPr>
-        <w:t>Lab Policy</w:t>
+        </w:rPr>
+        <w:t xml:space="preserve">       www.amp-lab.com</w:t>
+      </w:r>
+      <w:r>
+        <w:t>/</w:t>
       </w:r>
       <w:r>
         <w:rPr>
           <w:b/>
           <w:color w:val="5B9BD5" w:themeColor="accent5"/>
         </w:rPr>
-        <w:t xml:space="preserve"> </w:t>
+        <w:t>docs/swipe</w:t>
+      </w:r>
+      <w:r>
+        <w:rPr>
+          <w:b/>
+          <w:color w:val="5B9BD5" w:themeColor="accent5"/>
+        </w:rPr>
+        <w:t>-</w:t>
+      </w:r>
+      <w:r>
+        <w:rPr>
+          <w:b/>
+          <w:color w:val="5B9BD5" w:themeColor="accent5"/>
+        </w:rPr>
+        <w:t>access</w:t>
       </w:r>
     </w:p>
     <w:p>
@@ -554,23 +596,68 @@
           <w:b/>
           <w:color w:val="000000" w:themeColor="text1"/>
         </w:rPr>
-        <w:t xml:space="preserve">Read and Sign </w:t>
+        <w:lastRenderedPageBreak/>
+        <w:t xml:space="preserve">Read and </w:t>
+      </w:r>
+      <w:r>
+        <w:rPr>
+          <w:b/>
+          <w:color w:val="000000" w:themeColor="text1"/>
+        </w:rPr>
+        <w:t xml:space="preserve">Sign the </w:t>
+      </w:r>
+      <w:r>
+        <w:rPr>
+          <w:b/>
+          <w:i/>
+          <w:color w:val="000000" w:themeColor="text1"/>
+        </w:rPr>
+        <w:t>Lab Waiver</w:t>
+      </w:r>
+      <w:r>
+        <w:rPr>
+          <w:b/>
+          <w:color w:val="000000" w:themeColor="text1"/>
+        </w:rPr>
+        <w:t>, as outlined on the website</w:t>
       </w:r>
       <w:r>
         <w:rPr>
           <w:b/>
           <w:color w:val="5B9BD5" w:themeColor="accent5"/>
-          <w:u w:val="single"/>
-        </w:rPr>
-        <w:t>Lab Waiver</w:t>
+        </w:rPr>
+        <w:t xml:space="preserve">   </w:t>
       </w:r>
       <w:r>
         <w:rPr>
           <w:b/>
           <w:color w:val="5B9BD5" w:themeColor="accent5"/>
-          <w:u w:val="single"/>
-        </w:rPr>
-        <w:t xml:space="preserve"> </w:t>
+        </w:rPr>
+        <w:t>www.amp-lab.com</w:t>
+      </w:r>
+      <w:r>
+        <w:t>/</w:t>
+      </w:r>
+      <w:r>
+        <w:rPr>
+          <w:b/>
+          <w:color w:val="5B9BD5" w:themeColor="accent5"/>
+        </w:rPr>
+        <w:t>docs/swipe</w:t>
+      </w:r>
+      <w:r>
+        <w:rPr>
+          <w:b/>
+          <w:color w:val="5B9BD5" w:themeColor="accent5"/>
+        </w:rPr>
+        <w:t>-</w:t>
+      </w:r>
+      <w:r>
+        <w:rPr>
+          <w:b/>
+          <w:color w:val="5B9BD5" w:themeColor="accent5"/>
+        </w:rPr>
+        <w:t>access</w:t>
       </w:r>
     </w:p>
     <w:p>
@@ -580,6 +667,8 @@
           <w:color w:val="000000" w:themeColor="text1"/>
         </w:rPr>
       </w:pPr>
+      <w:bookmarkStart w:id="0" w:name="_GoBack"/>
+      <w:bookmarkEnd w:id="0"/>
     </w:p>
     <w:p>
       <w:pPr>
@@ -596,7 +685,6 @@
         <w:rPr>
           <w:b/>
         </w:rPr>
-        <w:lastRenderedPageBreak/>
         <w:t xml:space="preserve">Submit Official </w:t>
       </w:r>
       <w:r>
@@ -888,10 +976,7 @@
         <w:t>See attached documents for proof of VT EHS training and signed Lab Waiver.</w:t>
       </w:r>
     </w:p>
-    <w:p>
-      <w:bookmarkStart w:id="0" w:name="_GoBack"/>
-      <w:bookmarkEnd w:id="0"/>
-    </w:p>
+    <w:p/>
     <w:p/>
     <w:sectPr>
       <w:pgSz w:w="12240" w:h="15840"/>

</xml_diff>

<commit_message>
Updated lab training guide
</commit_message>
<xml_diff>
--- a/docs/mde_docs/Lab Training Guide Rev 2.docx
+++ b/docs/mde_docs/Lab Training Guide Rev 2.docx
@@ -1,6 +1,6 @@
 
 <file path=word/document.xml><?xml version="1.0" encoding="utf-8"?>
-<w:document xmlns:wpc="http://schemas.microsoft.com/office/word/2010/wordprocessingCanvas" xmlns:cx="http://schemas.microsoft.com/office/drawing/2014/chartex" xmlns:cx1="http://schemas.microsoft.com/office/drawing/2015/9/8/chartex" xmlns:cx2="http://schemas.microsoft.com/office/drawing/2015/10/21/chartex" xmlns:cx3="http://schemas.microsoft.com/office/drawing/2016/5/9/chartex" xmlns:cx4="http://schemas.microsoft.com/office/drawing/2016/5/10/chartex" xmlns:cx5="http://schemas.microsoft.com/office/drawing/2016/5/11/chartex" xmlns:cx6="http://schemas.microsoft.com/office/drawing/2016/5/12/chartex" xmlns:cx7="http://schemas.microsoft.com/office/drawing/2016/5/13/chartex" xmlns:cx8="http://schemas.microsoft.com/office/drawing/2016/5/14/chartex" xmlns:mc="http://schemas.openxmlformats.org/markup-compatibility/2006" xmlns:aink="http://schemas.microsoft.com/office/drawing/2016/ink" xmlns:am3d="http://schemas.microsoft.com/office/drawing/2017/model3d" xmlns:o="urn:schemas-microsoft-com:office:office" xmlns:oel="http://schemas.microsoft.com/office/2019/extlst" xmlns:r="http://schemas.openxmlformats.org/officeDocument/2006/relationships" xmlns:m="http://schemas.openxmlformats.org/officeDocument/2006/math" xmlns:v="urn:schemas-microsoft-com:vml" xmlns:wp14="http://schemas.microsoft.com/office/word/2010/wordprocessingDrawing" xmlns:wp="http://schemas.openxmlformats.org/drawingml/2006/wordprocessingDrawing" xmlns:w10="urn:schemas-microsoft-com:office:word" xmlns:w="http://schemas.openxmlformats.org/wordprocessingml/2006/main" xmlns:w14="http://schemas.microsoft.com/office/word/2010/wordml" xmlns:w15="http://schemas.microsoft.com/office/word/2012/wordml" xmlns:w16cex="http://schemas.microsoft.com/office/word/2018/wordml/cex" xmlns:w16cid="http://schemas.microsoft.com/office/word/2016/wordml/cid" xmlns:w16="http://schemas.microsoft.com/office/word/2018/wordml" xmlns:w16du="http://schemas.microsoft.com/office/word/2023/wordml/word16du" xmlns:w16sdtdh="http://schemas.microsoft.com/office/word/2020/wordml/sdtdatahash" xmlns:w16se="http://schemas.microsoft.com/office/word/2015/wordml/symex" xmlns:wpg="http://schemas.microsoft.com/office/word/2010/wordprocessingGroup" xmlns:wpi="http://schemas.microsoft.com/office/word/2010/wordprocessingInk" xmlns:wne="http://schemas.microsoft.com/office/word/2006/wordml" xmlns:wps="http://schemas.microsoft.com/office/word/2010/wordprocessingShape" mc:Ignorable="w14 w15 w16se w16cid w16 w16cex w16sdtdh w16du wp14">
+<w:document xmlns:wpc="http://schemas.microsoft.com/office/word/2010/wordprocessingCanvas" xmlns:cx="http://schemas.microsoft.com/office/drawing/2014/chartex" xmlns:cx1="http://schemas.microsoft.com/office/drawing/2015/9/8/chartex" xmlns:cx2="http://schemas.microsoft.com/office/drawing/2015/10/21/chartex" xmlns:cx3="http://schemas.microsoft.com/office/drawing/2016/5/9/chartex" xmlns:cx4="http://schemas.microsoft.com/office/drawing/2016/5/10/chartex" xmlns:cx5="http://schemas.microsoft.com/office/drawing/2016/5/11/chartex" xmlns:cx6="http://schemas.microsoft.com/office/drawing/2016/5/12/chartex" xmlns:cx7="http://schemas.microsoft.com/office/drawing/2016/5/13/chartex" xmlns:cx8="http://schemas.microsoft.com/office/drawing/2016/5/14/chartex" xmlns:mc="http://schemas.openxmlformats.org/markup-compatibility/2006" xmlns:aink="http://schemas.microsoft.com/office/drawing/2016/ink" xmlns:am3d="http://schemas.microsoft.com/office/drawing/2017/model3d" xmlns:o="urn:schemas-microsoft-com:office:office" xmlns:oel="http://schemas.microsoft.com/office/2019/extlst" xmlns:r="http://schemas.openxmlformats.org/officeDocument/2006/relationships" xmlns:m="http://schemas.openxmlformats.org/officeDocument/2006/math" xmlns:v="urn:schemas-microsoft-com:vml" xmlns:wp14="http://schemas.microsoft.com/office/word/2010/wordprocessingDrawing" xmlns:wp="http://schemas.openxmlformats.org/drawingml/2006/wordprocessingDrawing" xmlns:w10="urn:schemas-microsoft-com:office:word" xmlns:w="http://schemas.openxmlformats.org/wordprocessingml/2006/main" xmlns:w14="http://schemas.microsoft.com/office/word/2010/wordml" xmlns:w15="http://schemas.microsoft.com/office/word/2012/wordml" xmlns:w16cex="http://schemas.microsoft.com/office/word/2018/wordml/cex" xmlns:w16cid="http://schemas.microsoft.com/office/word/2016/wordml/cid" xmlns:w16="http://schemas.microsoft.com/office/word/2018/wordml" xmlns:w16du="http://schemas.microsoft.com/office/word/2023/wordml/word16du" xmlns:w16sdtdh="http://schemas.microsoft.com/office/word/2020/wordml/sdtdatahash" xmlns:w16sdtfl="http://schemas.microsoft.com/office/word/2024/wordml/sdtformatlock" xmlns:w16se="http://schemas.microsoft.com/office/word/2015/wordml/symex" xmlns:wpg="http://schemas.microsoft.com/office/word/2010/wordprocessingGroup" xmlns:wpi="http://schemas.microsoft.com/office/word/2010/wordprocessingInk" xmlns:wne="http://schemas.microsoft.com/office/word/2006/wordml" xmlns:wps="http://schemas.microsoft.com/office/word/2010/wordprocessingShape" mc:Ignorable="w14 w15 w16se w16cid w16 w16cex w16sdtdh w16sdtfl w16du wp14">
   <w:body>
     <w:p>
       <w:pPr>
@@ -18,6 +18,14 @@
           <w:color w:val="000000" w:themeColor="text1"/>
           <w:sz w:val="28"/>
         </w:rPr>
+        <w:t xml:space="preserve"> </w:t>
+      </w:r>
+      <w:r>
+        <w:rPr>
+          <w:b/>
+          <w:color w:val="000000" w:themeColor="text1"/>
+          <w:sz w:val="28"/>
+        </w:rPr>
         <w:t>How to request Swipe Access to ECE Design Labs</w:t>
       </w:r>
     </w:p>
@@ -37,13 +45,8 @@
         <w:t>Purpose:</w:t>
       </w:r>
       <w:r>
-        <w:t xml:space="preserve"> This process is used to </w:t>
-      </w:r>
-      <w:proofErr w:type="gramStart"/>
-      <w:r>
-        <w:t>requesting</w:t>
-      </w:r>
-      <w:proofErr w:type="gramEnd"/>
+        <w:t xml:space="preserve"> This process is used to requesting</w:t>
+      </w:r>
       <w:r>
         <w:t xml:space="preserve"> </w:t>
       </w:r>
@@ -104,7 +107,13 @@
         <w:t xml:space="preserve"> </w:t>
       </w:r>
       <w:r>
-        <w:t xml:space="preserve">Swipe access to the afore mentioned labs can be obtained by completing steps 1-5 below: </w:t>
+        <w:t xml:space="preserve">Swipe access to the mentioned labs can be obtained by completing </w:t>
+      </w:r>
+      <w:r>
+        <w:t>the steps</w:t>
+      </w:r>
+      <w:r>
+        <w:t xml:space="preserve"> below: </w:t>
       </w:r>
     </w:p>
     <w:p>
@@ -121,23 +130,39 @@
           <w:color w:val="FF0000"/>
         </w:rPr>
       </w:pPr>
-      <w:proofErr w:type="gramStart"/>
       <w:r>
         <w:rPr>
           <w:b/>
           <w:bCs/>
           <w:color w:val="FF0000"/>
         </w:rPr>
-        <w:t>Da</w:t>
-      </w:r>
-      <w:proofErr w:type="gramEnd"/>
+        <w:t>If the</w:t>
+      </w:r>
       <w:r>
         <w:rPr>
           <w:b/>
           <w:bCs/>
           <w:color w:val="FF0000"/>
         </w:rPr>
-        <w:t xml:space="preserve"> following links for trainings don’t work. Go to (</w:t>
+        <w:t xml:space="preserve"> links for </w:t>
+      </w:r>
+      <w:proofErr w:type="gramStart"/>
+      <w:r>
+        <w:rPr>
+          <w:b/>
+          <w:bCs/>
+          <w:color w:val="FF0000"/>
+        </w:rPr>
+        <w:t>trainings</w:t>
+      </w:r>
+      <w:proofErr w:type="gramEnd"/>
+      <w:r>
+        <w:rPr>
+          <w:b/>
+          <w:bCs/>
+          <w:color w:val="FF0000"/>
+        </w:rPr>
+        <w:t xml:space="preserve"> don’t work. Go to (</w:t>
       </w:r>
       <w:hyperlink r:id="rId5" w:history="1">
         <w:r>
@@ -325,7 +350,6 @@
           <w:bCs/>
           <w:color w:val="FF0000"/>
         </w:rPr>
-        <w:lastRenderedPageBreak/>
         <w:t>HOW TO FIND POWER TOOL AND PPE AWARENESS</w:t>
       </w:r>
     </w:p>
@@ -342,6 +366,7 @@
         <w:rPr>
           <w:noProof/>
         </w:rPr>
+        <w:lastRenderedPageBreak/>
         <w:drawing>
           <wp:inline distT="0" distB="0" distL="0" distR="0" wp14:anchorId="58BB202C" wp14:editId="3BA3F6A2">
             <wp:extent cx="5943600" cy="3382645"/>
@@ -565,23 +590,7 @@
         <w:t>[https://www.ehss.vt.edu/detail_pages/training_details.php?training_id=331]</w:t>
       </w:r>
     </w:p>
-    <w:p>
-      <w:pPr>
-        <w:pStyle w:val="ListParagraph"/>
-        <w:ind w:left="360"/>
-        <w:rPr>
-          <w:b/>
-          <w:color w:val="FF0000"/>
-        </w:rPr>
-      </w:pPr>
-      <w:r>
-        <w:rPr>
-          <w:b/>
-          <w:color w:val="FF0000"/>
-        </w:rPr>
-        <w:t>This is no longer a required step and does not need to be completed:</w:t>
-      </w:r>
-    </w:p>
+    <w:p/>
     <w:p>
       <w:pPr>
         <w:pStyle w:val="ListParagraph"/>
@@ -589,278 +598,62 @@
           <w:ilvl w:val="0"/>
           <w:numId w:val="3"/>
         </w:numPr>
-        <w:rPr>
-          <w:b/>
-        </w:rPr>
-      </w:pPr>
-      <w:proofErr w:type="gramStart"/>
-      <w:r>
+        <w:ind w:left="360"/>
         <w:rPr>
           <w:b/>
           <w:color w:val="000000" w:themeColor="text1"/>
         </w:rPr>
-        <w:t xml:space="preserve">Lithium Ion </w:t>
-      </w:r>
-      <w:r>
+      </w:pPr>
+      <w:r>
+        <w:rPr>
+          <w:b/>
+        </w:rPr>
+        <w:t>Read</w:t>
+      </w:r>
+      <w:r>
+        <w:rPr>
+          <w:b/>
+        </w:rPr>
+        <w:t xml:space="preserve"> the </w:t>
+      </w:r>
+      <w:r>
+        <w:rPr>
+          <w:b/>
+          <w:i/>
+        </w:rPr>
+        <w:t>Lab Policy</w:t>
+      </w:r>
+      <w:r>
+        <w:rPr>
+          <w:b/>
+        </w:rPr>
+        <w:t>, as outlined on the website</w:t>
+      </w:r>
+      <w:r>
+        <w:rPr>
+          <w:b/>
+          <w:color w:val="5B9BD5" w:themeColor="accent5"/>
+        </w:rPr>
+        <w:t xml:space="preserve">       </w:t>
+      </w:r>
+      <w:r>
+        <w:rPr>
+          <w:b/>
+          <w:color w:val="5B9BD5" w:themeColor="accent5"/>
+        </w:rPr>
+        <w:t>https://amp-lab.org/swipe-access</w:t>
+      </w:r>
+    </w:p>
+    <w:p>
+      <w:pPr>
+        <w:pStyle w:val="ListParagraph"/>
+        <w:ind w:left="360"/>
         <w:rPr>
           <w:b/>
           <w:color w:val="000000" w:themeColor="text1"/>
         </w:rPr>
-        <w:t>Battery</w:t>
-      </w:r>
-      <w:proofErr w:type="gramEnd"/>
-      <w:r>
-        <w:rPr>
-          <w:b/>
-          <w:color w:val="000000" w:themeColor="text1"/>
-        </w:rPr>
-        <w:t xml:space="preserve"> </w:t>
-      </w:r>
-      <w:r>
-        <w:rPr>
-          <w:b/>
-          <w:color w:val="000000" w:themeColor="text1"/>
-        </w:rPr>
-        <w:t>Safety</w:t>
-      </w:r>
-    </w:p>
-    <w:p>
-      <w:pPr>
-        <w:pStyle w:val="ListParagraph"/>
-        <w:numPr>
-          <w:ilvl w:val="0"/>
-          <w:numId w:val="2"/>
-        </w:numPr>
-      </w:pPr>
-      <w:r>
-        <w:t>Watch the following videos:</w:t>
-      </w:r>
-    </w:p>
-    <w:p>
-      <w:pPr>
-        <w:pStyle w:val="ListParagraph"/>
-        <w:numPr>
-          <w:ilvl w:val="1"/>
-          <w:numId w:val="2"/>
-        </w:numPr>
-      </w:pPr>
-      <w:r>
-        <w:rPr>
-          <w:color w:val="4472C4" w:themeColor="accent1"/>
-          <w:u w:val="single"/>
-        </w:rPr>
-        <w:t xml:space="preserve">Lithium Ion Battery </w:t>
-      </w:r>
-      <w:proofErr w:type="gramStart"/>
-      <w:r>
-        <w:rPr>
-          <w:color w:val="4472C4" w:themeColor="accent1"/>
-          <w:u w:val="single"/>
-        </w:rPr>
-        <w:t>Explosion</w:t>
-      </w:r>
-      <w:r>
-        <w:rPr>
-          <w:color w:val="000000" w:themeColor="text1"/>
-        </w:rPr>
-        <w:t xml:space="preserve"> </w:t>
-      </w:r>
-      <w:r>
-        <w:rPr>
-          <w:color w:val="000000" w:themeColor="text1"/>
-        </w:rPr>
-        <w:t xml:space="preserve"> </w:t>
-      </w:r>
-      <w:r>
-        <w:rPr>
-          <w:color w:val="000000" w:themeColor="text1"/>
-        </w:rPr>
-        <w:t>[</w:t>
-      </w:r>
-      <w:proofErr w:type="gramEnd"/>
-      <w:r>
-        <w:rPr>
-          <w:color w:val="000000" w:themeColor="text1"/>
-        </w:rPr>
-        <w:t>https://www.youtube.com/watch?v=nFgXFIa8luY</w:t>
-      </w:r>
-      <w:r>
-        <w:rPr>
-          <w:color w:val="000000" w:themeColor="text1"/>
-        </w:rPr>
-        <w:t>]</w:t>
-      </w:r>
-      <w:r>
-        <w:rPr>
-          <w:color w:val="000000" w:themeColor="text1"/>
-        </w:rPr>
-        <w:t xml:space="preserve">                    </w:t>
-      </w:r>
-      <w:r>
-        <w:rPr>
-          <w:color w:val="000000" w:themeColor="text1"/>
-        </w:rPr>
-        <w:t xml:space="preserve">        </w:t>
-      </w:r>
-      <w:r>
-        <w:rPr>
-          <w:color w:val="000000" w:themeColor="text1"/>
-        </w:rPr>
-        <w:t xml:space="preserve"> </w:t>
-      </w:r>
-      <w:r>
-        <w:rPr>
-          <w:color w:val="000000" w:themeColor="text1"/>
-        </w:rPr>
-        <w:t xml:space="preserve">    </w:t>
-      </w:r>
-    </w:p>
-    <w:p>
-      <w:pPr>
-        <w:pStyle w:val="ListParagraph"/>
-        <w:numPr>
-          <w:ilvl w:val="1"/>
-          <w:numId w:val="2"/>
-        </w:numPr>
-      </w:pPr>
-      <w:r>
-        <w:rPr>
-          <w:color w:val="4472C4" w:themeColor="accent1"/>
-          <w:u w:val="single"/>
-        </w:rPr>
-        <w:t xml:space="preserve">Dangerous </w:t>
-      </w:r>
-      <w:proofErr w:type="spellStart"/>
-      <w:r>
-        <w:rPr>
-          <w:color w:val="4472C4" w:themeColor="accent1"/>
-          <w:u w:val="single"/>
-        </w:rPr>
-        <w:t>Lipo</w:t>
-      </w:r>
-      <w:proofErr w:type="spellEnd"/>
-      <w:r>
-        <w:rPr>
-          <w:color w:val="4472C4" w:themeColor="accent1"/>
-          <w:u w:val="single"/>
-        </w:rPr>
-        <w:t xml:space="preserve"> Battery Mistakes – Fire and explosion </w:t>
-      </w:r>
-      <w:proofErr w:type="gramStart"/>
-      <w:r>
-        <w:rPr>
-          <w:color w:val="4472C4" w:themeColor="accent1"/>
-          <w:u w:val="single"/>
-        </w:rPr>
-        <w:t>causes</w:t>
-      </w:r>
-      <w:r>
-        <w:rPr>
-          <w:color w:val="4472C4" w:themeColor="accent1"/>
-        </w:rPr>
-        <w:t xml:space="preserve"> </w:t>
-      </w:r>
-      <w:r>
-        <w:rPr>
-          <w:b/>
-          <w:color w:val="FF0000"/>
-        </w:rPr>
-        <w:t xml:space="preserve"> </w:t>
-      </w:r>
-      <w:r>
-        <w:rPr>
-          <w:color w:val="000000" w:themeColor="text1"/>
-        </w:rPr>
-        <w:t>[</w:t>
-      </w:r>
-      <w:proofErr w:type="gramEnd"/>
-      <w:r>
-        <w:t>https://www.youtube.com/watch?v=JrlLe6PRhyo</w:t>
-      </w:r>
-      <w:r>
-        <w:t>]</w:t>
-      </w:r>
-      <w:r>
-        <w:t xml:space="preserve">                             </w:t>
-      </w:r>
-    </w:p>
-    <w:p>
-      <w:pPr>
-        <w:pStyle w:val="ListParagraph"/>
-        <w:numPr>
-          <w:ilvl w:val="0"/>
-          <w:numId w:val="2"/>
-        </w:numPr>
-      </w:pPr>
-      <w:r>
-        <w:lastRenderedPageBreak/>
-        <w:t xml:space="preserve">Read </w:t>
-      </w:r>
-      <w:r>
-        <w:rPr>
-          <w:color w:val="4472C4" w:themeColor="accent1"/>
-          <w:u w:val="single"/>
-        </w:rPr>
-        <w:t xml:space="preserve">Seven Things You Need </w:t>
-      </w:r>
-      <w:proofErr w:type="gramStart"/>
-      <w:r>
-        <w:rPr>
-          <w:color w:val="4472C4" w:themeColor="accent1"/>
-          <w:u w:val="single"/>
-        </w:rPr>
-        <w:t>To</w:t>
-      </w:r>
-      <w:proofErr w:type="gramEnd"/>
-      <w:r>
-        <w:rPr>
-          <w:color w:val="4472C4" w:themeColor="accent1"/>
-          <w:u w:val="single"/>
-        </w:rPr>
-        <w:t xml:space="preserve"> Know About Lithium Ion Battery Safety</w:t>
-      </w:r>
-      <w:r>
-        <w:rPr>
-          <w:color w:val="4472C4" w:themeColor="accent1"/>
-        </w:rPr>
-        <w:t xml:space="preserve"> </w:t>
-      </w:r>
-      <w:r>
-        <w:t>[https://newsroom.unsw.edu.au/news/science-tech/seven-things-you-need-know-about-lithium-ion-battery-safety]</w:t>
-      </w:r>
-    </w:p>
-    <w:p>
-      <w:pPr>
-        <w:pStyle w:val="ListParagraph"/>
-        <w:numPr>
-          <w:ilvl w:val="0"/>
-          <w:numId w:val="2"/>
-        </w:numPr>
-      </w:pPr>
-      <w:r>
-        <w:t xml:space="preserve">STORAGE: </w:t>
-      </w:r>
-      <w:r>
-        <w:t xml:space="preserve">Place bad </w:t>
-      </w:r>
-      <w:proofErr w:type="gramStart"/>
-      <w:r>
-        <w:t>Lithium Ion</w:t>
-      </w:r>
-      <w:proofErr w:type="gramEnd"/>
-      <w:r>
-        <w:t xml:space="preserve"> Batteries in grey ammo cans marked “Lithium Ion Battery Disposal”.  Ensure the battery has been discharged prior to </w:t>
-      </w:r>
-      <w:proofErr w:type="gramStart"/>
-      <w:r>
-        <w:t>placing</w:t>
-      </w:r>
-      <w:proofErr w:type="gramEnd"/>
-      <w:r>
-        <w:t xml:space="preserve"> in the ammo boxes.  Do Not short the battery across terminals.</w:t>
-      </w:r>
-    </w:p>
-    <w:p/>
+      </w:pPr>
+    </w:p>
     <w:p>
       <w:pPr>
         <w:pStyle w:val="ListParagraph"/>
@@ -876,32 +669,29 @@
       <w:r>
         <w:rPr>
           <w:b/>
-        </w:rPr>
-        <w:t>Read</w:t>
-      </w:r>
-      <w:r>
-        <w:rPr>
-          <w:b/>
-        </w:rPr>
-        <w:t xml:space="preserve"> the </w:t>
+          <w:color w:val="000000" w:themeColor="text1"/>
+        </w:rPr>
+        <w:t xml:space="preserve">Read and </w:t>
+      </w:r>
+      <w:r>
+        <w:rPr>
+          <w:b/>
+          <w:color w:val="000000" w:themeColor="text1"/>
+        </w:rPr>
+        <w:t xml:space="preserve">Sign the </w:t>
       </w:r>
       <w:r>
         <w:rPr>
           <w:b/>
           <w:i/>
-        </w:rPr>
-        <w:t>Lab Polic</w:t>
-      </w:r>
-      <w:r>
-        <w:rPr>
-          <w:b/>
-          <w:i/>
-        </w:rPr>
-        <w:t>y</w:t>
-      </w:r>
-      <w:r>
-        <w:rPr>
-          <w:b/>
+          <w:color w:val="000000" w:themeColor="text1"/>
+        </w:rPr>
+        <w:t>Lab Waiver</w:t>
+      </w:r>
+      <w:r>
+        <w:rPr>
+          <w:b/>
+          <w:color w:val="000000" w:themeColor="text1"/>
         </w:rPr>
         <w:t>, as outlined on the website</w:t>
       </w:r>
@@ -910,92 +700,23 @@
           <w:b/>
           <w:color w:val="5B9BD5" w:themeColor="accent5"/>
         </w:rPr>
-        <w:t xml:space="preserve">       www.amp-lab.com</w:t>
-      </w:r>
-      <w:r>
-        <w:t>/</w:t>
+        <w:t xml:space="preserve">   </w:t>
       </w:r>
       <w:r>
         <w:rPr>
           <w:b/>
           <w:color w:val="5B9BD5" w:themeColor="accent5"/>
         </w:rPr>
-        <w:t>docs/swipe</w:t>
-      </w:r>
-      <w:r>
-        <w:rPr>
-          <w:b/>
-          <w:color w:val="5B9BD5" w:themeColor="accent5"/>
-        </w:rPr>
-        <w:t>-</w:t>
-      </w:r>
-      <w:r>
-        <w:rPr>
-          <w:b/>
-          <w:color w:val="5B9BD5" w:themeColor="accent5"/>
-        </w:rPr>
-        <w:t>access</w:t>
-      </w:r>
-    </w:p>
-    <w:p>
-      <w:pPr>
-        <w:pStyle w:val="ListParagraph"/>
-        <w:ind w:left="360"/>
+        <w:t>https://amp-lab.org/swipe-access</w:t>
+      </w:r>
+    </w:p>
+    <w:p>
+      <w:pPr>
         <w:rPr>
           <w:b/>
           <w:color w:val="000000" w:themeColor="text1"/>
         </w:rPr>
       </w:pPr>
-    </w:p>
-    <w:p>
-      <w:pPr>
-        <w:pStyle w:val="ListParagraph"/>
-        <w:ind w:left="360"/>
-        <w:rPr>
-          <w:b/>
-          <w:color w:val="000000" w:themeColor="text1"/>
-        </w:rPr>
-      </w:pPr>
-    </w:p>
-    <w:p>
-      <w:pPr>
-        <w:pStyle w:val="ListParagraph"/>
-        <w:ind w:left="360"/>
-        <w:rPr>
-          <w:b/>
-          <w:color w:val="FF0000"/>
-        </w:rPr>
-      </w:pPr>
-      <w:r>
-        <w:rPr>
-          <w:b/>
-          <w:color w:val="FF0000"/>
-        </w:rPr>
-        <w:t>E</w:t>
-      </w:r>
-      <w:r>
-        <w:rPr>
-          <w:b/>
-          <w:color w:val="FF0000"/>
-        </w:rPr>
-        <w:t xml:space="preserve">mail the lab waiver to </w:t>
-      </w:r>
-      <w:hyperlink r:id="rId9" w:history="1">
-        <w:r>
-          <w:rPr>
-            <w:rStyle w:val="Hyperlink"/>
-            <w:b/>
-          </w:rPr>
-          <w:t>TOBY88@vt.edu</w:t>
-        </w:r>
-      </w:hyperlink>
-      <w:r>
-        <w:rPr>
-          <w:b/>
-          <w:color w:val="FF0000"/>
-        </w:rPr>
-        <w:t xml:space="preserve"> </w:t>
-      </w:r>
     </w:p>
     <w:p>
       <w:pPr>
@@ -1006,87 +727,6 @@
         </w:numPr>
         <w:rPr>
           <w:b/>
-          <w:color w:val="000000" w:themeColor="text1"/>
-        </w:rPr>
-      </w:pPr>
-      <w:r>
-        <w:rPr>
-          <w:b/>
-          <w:color w:val="000000" w:themeColor="text1"/>
-        </w:rPr>
-        <w:t xml:space="preserve">Read and </w:t>
-      </w:r>
-      <w:r>
-        <w:rPr>
-          <w:b/>
-          <w:color w:val="000000" w:themeColor="text1"/>
-        </w:rPr>
-        <w:t xml:space="preserve">Sign the </w:t>
-      </w:r>
-      <w:r>
-        <w:rPr>
-          <w:b/>
-          <w:i/>
-          <w:color w:val="000000" w:themeColor="text1"/>
-        </w:rPr>
-        <w:t>Lab Waiver</w:t>
-      </w:r>
-      <w:r>
-        <w:rPr>
-          <w:b/>
-          <w:color w:val="000000" w:themeColor="text1"/>
-        </w:rPr>
-        <w:t>, as outlined on the website</w:t>
-      </w:r>
-      <w:r>
-        <w:rPr>
-          <w:b/>
-          <w:color w:val="5B9BD5" w:themeColor="accent5"/>
-        </w:rPr>
-        <w:t xml:space="preserve">   www.amp-lab.com</w:t>
-      </w:r>
-      <w:r>
-        <w:t>/</w:t>
-      </w:r>
-      <w:r>
-        <w:rPr>
-          <w:b/>
-          <w:color w:val="5B9BD5" w:themeColor="accent5"/>
-        </w:rPr>
-        <w:t>docs/swipe</w:t>
-      </w:r>
-      <w:r>
-        <w:rPr>
-          <w:b/>
-          <w:color w:val="5B9BD5" w:themeColor="accent5"/>
-        </w:rPr>
-        <w:t>-</w:t>
-      </w:r>
-      <w:r>
-        <w:rPr>
-          <w:b/>
-          <w:color w:val="5B9BD5" w:themeColor="accent5"/>
-        </w:rPr>
-        <w:t>access</w:t>
-      </w:r>
-    </w:p>
-    <w:p>
-      <w:pPr>
-        <w:rPr>
-          <w:b/>
-          <w:color w:val="000000" w:themeColor="text1"/>
-        </w:rPr>
-      </w:pPr>
-    </w:p>
-    <w:p>
-      <w:pPr>
-        <w:pStyle w:val="ListParagraph"/>
-        <w:numPr>
-          <w:ilvl w:val="0"/>
-          <w:numId w:val="3"/>
-        </w:numPr>
-        <w:rPr>
-          <w:b/>
         </w:rPr>
       </w:pPr>
       <w:r>
@@ -1164,32 +804,99 @@
         <w:rPr>
           <w:b/>
         </w:rPr>
-        <w:t xml:space="preserve">All other </w:t>
-      </w:r>
-      <w:proofErr w:type="gramStart"/>
-      <w:r>
-        <w:rPr>
-          <w:b/>
-        </w:rPr>
-        <w:t>request</w:t>
-      </w:r>
-      <w:proofErr w:type="gramEnd"/>
+        <w:lastRenderedPageBreak/>
+        <w:t>AMP Lab requests</w:t>
+      </w:r>
       <w:r>
         <w:t xml:space="preserve"> should be submitted via email to </w:t>
       </w:r>
       <w:r>
-        <w:t xml:space="preserve">Lab Manager, Prof. Toby Meadows, </w:t>
+        <w:t xml:space="preserve">Lab </w:t>
+      </w:r>
+      <w:r>
+        <w:t>Lead</w:t>
+      </w:r>
+      <w:r>
+        <w:t xml:space="preserve">, </w:t>
+      </w:r>
+      <w:r>
+        <w:t xml:space="preserve">Phillip Bozzay </w:t>
+      </w:r>
+      <w:hyperlink r:id="rId9" w:history="1">
+        <w:r>
+          <w:rPr>
+            <w:rStyle w:val="Hyperlink"/>
+          </w:rPr>
+          <w:t>phillipb23@vt.edu</w:t>
+        </w:r>
+      </w:hyperlink>
+      <w:r>
+        <w:t>.</w:t>
+      </w:r>
+      <w:r>
+        <w:t xml:space="preserve"> </w:t>
+      </w:r>
+      <w:r>
+        <w:rPr>
+          <w:b/>
+          <w:bCs/>
+        </w:rPr>
+        <w:t xml:space="preserve">For the request to be accepted, you must have already completed a </w:t>
       </w:r>
       <w:hyperlink r:id="rId10" w:history="1">
         <w:r>
           <w:rPr>
             <w:rStyle w:val="Hyperlink"/>
+            <w:b/>
+            <w:bCs/>
           </w:rPr>
-          <w:t>toby88@vt.edu</w:t>
+          <w:t>project proposal</w:t>
         </w:r>
       </w:hyperlink>
       <w:r>
-        <w:t xml:space="preserve">.  </w:t>
+        <w:rPr>
+          <w:b/>
+          <w:bCs/>
+        </w:rPr>
+        <w:t>.</w:t>
+      </w:r>
+    </w:p>
+    <w:p>
+      <w:pPr>
+        <w:pStyle w:val="ListParagraph"/>
+        <w:numPr>
+          <w:ilvl w:val="0"/>
+          <w:numId w:val="6"/>
+        </w:numPr>
+      </w:pPr>
+      <w:r>
+        <w:rPr>
+          <w:b/>
+        </w:rPr>
+        <w:t xml:space="preserve">Other requests </w:t>
+      </w:r>
+      <w:r>
+        <w:rPr>
+          <w:bCs/>
+        </w:rPr>
+        <w:t xml:space="preserve">should be submitted to your organization’s lead (e.g. </w:t>
+      </w:r>
+      <w:proofErr w:type="spellStart"/>
+      <w:r>
+        <w:rPr>
+          <w:bCs/>
+        </w:rPr>
+        <w:t>Inspirefly</w:t>
+      </w:r>
+      <w:proofErr w:type="spellEnd"/>
+      <w:r>
+        <w:rPr>
+          <w:bCs/>
+        </w:rPr>
+        <w:t>, VTCRO.</w:t>
+      </w:r>
+      <w:r>
+        <w:t xml:space="preserve">  </w:t>
       </w:r>
     </w:p>
     <w:p>
@@ -1263,7 +970,15 @@
         <w:t>the</w:t>
       </w:r>
       <w:r>
-        <w:t xml:space="preserve"> lab you are requesting access for, e.g.</w:t>
+        <w:t xml:space="preserve"> lab you are requesting access </w:t>
+      </w:r>
+      <w:proofErr w:type="gramStart"/>
+      <w:r>
+        <w:t>for</w:t>
+      </w:r>
+      <w:proofErr w:type="gramEnd"/>
+      <w:r>
+        <w:t>, e.g.</w:t>
       </w:r>
       <w:proofErr w:type="gramStart"/>
       <w:r>
@@ -1339,70 +1054,6 @@
       </w:r>
       <w:r>
         <w:t>project link</w:t>
-      </w:r>
-    </w:p>
-    <w:p>
-      <w:pPr>
-        <w:pStyle w:val="ListParagraph"/>
-        <w:ind w:left="1440"/>
-      </w:pPr>
-    </w:p>
-    <w:p>
-      <w:pPr>
-        <w:ind w:left="720"/>
-      </w:pPr>
-      <w:r>
-        <w:rPr>
-          <w:b/>
-        </w:rPr>
-        <w:t>Example</w:t>
-      </w:r>
-      <w:r>
-        <w:rPr>
-          <w:b/>
-        </w:rPr>
-        <w:t xml:space="preserve"> email for Swipe Access </w:t>
-      </w:r>
-      <w:r>
-        <w:rPr>
-          <w:b/>
-        </w:rPr>
-        <w:t>Request</w:t>
-      </w:r>
-      <w:r>
-        <w:t xml:space="preserve">:  </w:t>
-      </w:r>
-    </w:p>
-    <w:p>
-      <w:pPr>
-        <w:ind w:left="720"/>
-      </w:pPr>
-      <w:r>
-        <w:t xml:space="preserve">As a member of </w:t>
-      </w:r>
-      <w:r>
-        <w:t>[Organization</w:t>
-      </w:r>
-      <w:r>
-        <w:t xml:space="preserve"> (d)</w:t>
-      </w:r>
-      <w:r>
-        <w:t>],</w:t>
-      </w:r>
-      <w:r>
-        <w:t xml:space="preserve"> I am respectfully requesting access to </w:t>
-      </w:r>
-      <w:r>
-        <w:t>[Lab Identification</w:t>
-      </w:r>
-      <w:r>
-        <w:t xml:space="preserve"> (c)</w:t>
-      </w:r>
-      <w:r>
-        <w:t xml:space="preserve">].  </w:t>
-      </w:r>
-      <w:r>
-        <w:t>See attached documents for proof of VT EHS training and signed Lab Waiver.</w:t>
       </w:r>
     </w:p>
     <w:p/>
@@ -1418,7 +1069,7 @@
 </file>
 
 <file path=word/numbering.xml><?xml version="1.0" encoding="utf-8"?>
-<w:numbering xmlns:wpc="http://schemas.microsoft.com/office/word/2010/wordprocessingCanvas" xmlns:cx="http://schemas.microsoft.com/office/drawing/2014/chartex" xmlns:cx1="http://schemas.microsoft.com/office/drawing/2015/9/8/chartex" xmlns:cx2="http://schemas.microsoft.com/office/drawing/2015/10/21/chartex" xmlns:cx3="http://schemas.microsoft.com/office/drawing/2016/5/9/chartex" xmlns:cx4="http://schemas.microsoft.com/office/drawing/2016/5/10/chartex" xmlns:cx5="http://schemas.microsoft.com/office/drawing/2016/5/11/chartex" xmlns:cx6="http://schemas.microsoft.com/office/drawing/2016/5/12/chartex" xmlns:cx7="http://schemas.microsoft.com/office/drawing/2016/5/13/chartex" xmlns:cx8="http://schemas.microsoft.com/office/drawing/2016/5/14/chartex" xmlns:mc="http://schemas.openxmlformats.org/markup-compatibility/2006" xmlns:aink="http://schemas.microsoft.com/office/drawing/2016/ink" xmlns:am3d="http://schemas.microsoft.com/office/drawing/2017/model3d" xmlns:o="urn:schemas-microsoft-com:office:office" xmlns:oel="http://schemas.microsoft.com/office/2019/extlst" xmlns:r="http://schemas.openxmlformats.org/officeDocument/2006/relationships" xmlns:m="http://schemas.openxmlformats.org/officeDocument/2006/math" xmlns:v="urn:schemas-microsoft-com:vml" xmlns:wp14="http://schemas.microsoft.com/office/word/2010/wordprocessingDrawing" xmlns:wp="http://schemas.openxmlformats.org/drawingml/2006/wordprocessingDrawing" xmlns:w10="urn:schemas-microsoft-com:office:word" xmlns:w="http://schemas.openxmlformats.org/wordprocessingml/2006/main" xmlns:w14="http://schemas.microsoft.com/office/word/2010/wordml" xmlns:w15="http://schemas.microsoft.com/office/word/2012/wordml" xmlns:w16cex="http://schemas.microsoft.com/office/word/2018/wordml/cex" xmlns:w16cid="http://schemas.microsoft.com/office/word/2016/wordml/cid" xmlns:w16="http://schemas.microsoft.com/office/word/2018/wordml" xmlns:w16du="http://schemas.microsoft.com/office/word/2023/wordml/word16du" xmlns:w16sdtdh="http://schemas.microsoft.com/office/word/2020/wordml/sdtdatahash" xmlns:w16se="http://schemas.microsoft.com/office/word/2015/wordml/symex" xmlns:wpg="http://schemas.microsoft.com/office/word/2010/wordprocessingGroup" xmlns:wpi="http://schemas.microsoft.com/office/word/2010/wordprocessingInk" xmlns:wne="http://schemas.microsoft.com/office/word/2006/wordml" xmlns:wps="http://schemas.microsoft.com/office/word/2010/wordprocessingShape" mc:Ignorable="w14 w15 w16se w16cid w16 w16cex w16sdtdh w16du wp14">
+<w:numbering xmlns:wpc="http://schemas.microsoft.com/office/word/2010/wordprocessingCanvas" xmlns:cx="http://schemas.microsoft.com/office/drawing/2014/chartex" xmlns:cx1="http://schemas.microsoft.com/office/drawing/2015/9/8/chartex" xmlns:cx2="http://schemas.microsoft.com/office/drawing/2015/10/21/chartex" xmlns:cx3="http://schemas.microsoft.com/office/drawing/2016/5/9/chartex" xmlns:cx4="http://schemas.microsoft.com/office/drawing/2016/5/10/chartex" xmlns:cx5="http://schemas.microsoft.com/office/drawing/2016/5/11/chartex" xmlns:cx6="http://schemas.microsoft.com/office/drawing/2016/5/12/chartex" xmlns:cx7="http://schemas.microsoft.com/office/drawing/2016/5/13/chartex" xmlns:cx8="http://schemas.microsoft.com/office/drawing/2016/5/14/chartex" xmlns:mc="http://schemas.openxmlformats.org/markup-compatibility/2006" xmlns:aink="http://schemas.microsoft.com/office/drawing/2016/ink" xmlns:am3d="http://schemas.microsoft.com/office/drawing/2017/model3d" xmlns:o="urn:schemas-microsoft-com:office:office" xmlns:oel="http://schemas.microsoft.com/office/2019/extlst" xmlns:r="http://schemas.openxmlformats.org/officeDocument/2006/relationships" xmlns:m="http://schemas.openxmlformats.org/officeDocument/2006/math" xmlns:v="urn:schemas-microsoft-com:vml" xmlns:wp14="http://schemas.microsoft.com/office/word/2010/wordprocessingDrawing" xmlns:wp="http://schemas.openxmlformats.org/drawingml/2006/wordprocessingDrawing" xmlns:w10="urn:schemas-microsoft-com:office:word" xmlns:w="http://schemas.openxmlformats.org/wordprocessingml/2006/main" xmlns:w14="http://schemas.microsoft.com/office/word/2010/wordml" xmlns:w15="http://schemas.microsoft.com/office/word/2012/wordml" xmlns:w16cex="http://schemas.microsoft.com/office/word/2018/wordml/cex" xmlns:w16cid="http://schemas.microsoft.com/office/word/2016/wordml/cid" xmlns:w16="http://schemas.microsoft.com/office/word/2018/wordml" xmlns:w16du="http://schemas.microsoft.com/office/word/2023/wordml/word16du" xmlns:w16sdtdh="http://schemas.microsoft.com/office/word/2020/wordml/sdtdatahash" xmlns:w16sdtfl="http://schemas.microsoft.com/office/word/2024/wordml/sdtformatlock" xmlns:w16se="http://schemas.microsoft.com/office/word/2015/wordml/symex" xmlns:wpg="http://schemas.microsoft.com/office/word/2010/wordprocessingGroup" xmlns:wpi="http://schemas.microsoft.com/office/word/2010/wordprocessingInk" xmlns:wne="http://schemas.microsoft.com/office/word/2006/wordml" xmlns:wps="http://schemas.microsoft.com/office/word/2010/wordprocessingShape" mc:Ignorable="w14 w15 w16se w16cid w16 w16cex w16sdtdh w16sdtfl w16du wp14">
   <w:abstractNum w:abstractNumId="0" w15:restartNumberingAfterBreak="0">
     <w:nsid w:val="1A35225E"/>
     <w:multiLevelType w:val="hybridMultilevel"/>
@@ -2169,7 +1820,7 @@
 </file>
 
 <file path=word/styles.xml><?xml version="1.0" encoding="utf-8"?>
-<w:styles xmlns:mc="http://schemas.openxmlformats.org/markup-compatibility/2006" xmlns:r="http://schemas.openxmlformats.org/officeDocument/2006/relationships" xmlns:w="http://schemas.openxmlformats.org/wordprocessingml/2006/main" xmlns:w14="http://schemas.microsoft.com/office/word/2010/wordml" xmlns:w15="http://schemas.microsoft.com/office/word/2012/wordml" xmlns:w16cex="http://schemas.microsoft.com/office/word/2018/wordml/cex" xmlns:w16cid="http://schemas.microsoft.com/office/word/2016/wordml/cid" xmlns:w16="http://schemas.microsoft.com/office/word/2018/wordml" xmlns:w16du="http://schemas.microsoft.com/office/word/2023/wordml/word16du" xmlns:w16sdtdh="http://schemas.microsoft.com/office/word/2020/wordml/sdtdatahash" xmlns:w16se="http://schemas.microsoft.com/office/word/2015/wordml/symex" mc:Ignorable="w14 w15 w16se w16cid w16 w16cex w16sdtdh w16du">
+<w:styles xmlns:mc="http://schemas.openxmlformats.org/markup-compatibility/2006" xmlns:r="http://schemas.openxmlformats.org/officeDocument/2006/relationships" xmlns:w="http://schemas.openxmlformats.org/wordprocessingml/2006/main" xmlns:w14="http://schemas.microsoft.com/office/word/2010/wordml" xmlns:w15="http://schemas.microsoft.com/office/word/2012/wordml" xmlns:w16cex="http://schemas.microsoft.com/office/word/2018/wordml/cex" xmlns:w16cid="http://schemas.microsoft.com/office/word/2016/wordml/cid" xmlns:w16="http://schemas.microsoft.com/office/word/2018/wordml" xmlns:w16du="http://schemas.microsoft.com/office/word/2023/wordml/word16du" xmlns:w16sdtdh="http://schemas.microsoft.com/office/word/2020/wordml/sdtdatahash" xmlns:w16sdtfl="http://schemas.microsoft.com/office/word/2024/wordml/sdtformatlock" xmlns:w16se="http://schemas.microsoft.com/office/word/2015/wordml/symex" mc:Ignorable="w14 w15 w16se w16cid w16 w16cex w16sdtdh w16sdtfl w16du">
   <w:docDefaults>
     <w:rPrDefault>
       <w:rPr>

</xml_diff>